<commit_message>
Added angular, bower, bootstrap
</commit_message>
<xml_diff>
--- a/Docs/Steps.docx
+++ b/Docs/Steps.docx
@@ -341,6 +341,93 @@
                     <a:xfrm>
                       <a:off x="0" y="0"/>
                       <a:ext cx="5943600" cy="3281680"/>
+                    </a:xfrm>
+                    <a:prstGeom prst="rect">
+                      <a:avLst/>
+                    </a:prstGeom>
+                  </pic:spPr>
+                </pic:pic>
+              </a:graphicData>
+            </a:graphic>
+          </wp:inline>
+        </w:drawing>
+      </w:r>
+    </w:p>
+    <w:p/>
+    <w:p>
+      <w:r>
+        <w:rPr>
+          <w:noProof/>
+        </w:rPr>
+        <w:lastRenderedPageBreak/>
+        <w:drawing>
+          <wp:inline distT="0" distB="0" distL="0" distR="0" wp14:anchorId="597CCD23" wp14:editId="1CC767F3">
+            <wp:extent cx="5943600" cy="3293110"/>
+            <wp:effectExtent l="0" t="0" r="0" b="2540"/>
+            <wp:docPr id="9" name="Picture 9"/>
+            <wp:cNvGraphicFramePr>
+              <a:graphicFrameLocks xmlns:a="http://schemas.openxmlformats.org/drawingml/2006/main" noChangeAspect="1"/>
+            </wp:cNvGraphicFramePr>
+            <a:graphic xmlns:a="http://schemas.openxmlformats.org/drawingml/2006/main">
+              <a:graphicData uri="http://schemas.openxmlformats.org/drawingml/2006/picture">
+                <pic:pic xmlns:pic="http://schemas.openxmlformats.org/drawingml/2006/picture">
+                  <pic:nvPicPr>
+                    <pic:cNvPr id="1" name=""/>
+                    <pic:cNvPicPr/>
+                  </pic:nvPicPr>
+                  <pic:blipFill>
+                    <a:blip r:embed="rId12"/>
+                    <a:stretch>
+                      <a:fillRect/>
+                    </a:stretch>
+                  </pic:blipFill>
+                  <pic:spPr>
+                    <a:xfrm>
+                      <a:off x="0" y="0"/>
+                      <a:ext cx="5943600" cy="3293110"/>
+                    </a:xfrm>
+                    <a:prstGeom prst="rect">
+                      <a:avLst/>
+                    </a:prstGeom>
+                  </pic:spPr>
+                </pic:pic>
+              </a:graphicData>
+            </a:graphic>
+          </wp:inline>
+        </w:drawing>
+      </w:r>
+    </w:p>
+    <w:p/>
+    <w:p>
+      <w:r>
+        <w:rPr>
+          <w:noProof/>
+        </w:rPr>
+        <w:drawing>
+          <wp:inline distT="0" distB="0" distL="0" distR="0" wp14:anchorId="2C171086" wp14:editId="41753636">
+            <wp:extent cx="5943600" cy="2075180"/>
+            <wp:effectExtent l="0" t="0" r="0" b="1270"/>
+            <wp:docPr id="10" name="Picture 10"/>
+            <wp:cNvGraphicFramePr>
+              <a:graphicFrameLocks xmlns:a="http://schemas.openxmlformats.org/drawingml/2006/main" noChangeAspect="1"/>
+            </wp:cNvGraphicFramePr>
+            <a:graphic xmlns:a="http://schemas.openxmlformats.org/drawingml/2006/main">
+              <a:graphicData uri="http://schemas.openxmlformats.org/drawingml/2006/picture">
+                <pic:pic xmlns:pic="http://schemas.openxmlformats.org/drawingml/2006/picture">
+                  <pic:nvPicPr>
+                    <pic:cNvPr id="1" name=""/>
+                    <pic:cNvPicPr/>
+                  </pic:nvPicPr>
+                  <pic:blipFill>
+                    <a:blip r:embed="rId13"/>
+                    <a:stretch>
+                      <a:fillRect/>
+                    </a:stretch>
+                  </pic:blipFill>
+                  <pic:spPr>
+                    <a:xfrm>
+                      <a:off x="0" y="0"/>
+                      <a:ext cx="5943600" cy="2075180"/>
                     </a:xfrm>
                     <a:prstGeom prst="rect">
                       <a:avLst/>

</xml_diff>